<commit_message>
Added update for DCM App and SeriaL Manager SDD files
Still missing DCM App diagrams
Also Added initial 4 unit test
</commit_message>
<xml_diff>
--- a/V-Cycle Process/3.0 Design/DesignReviewCheckList_DCM_App.docx
+++ b/V-Cycle Process/3.0 Design/DesignReviewCheckList_DCM_App.docx
@@ -1,10 +1,10 @@
 
 <file path=word/document.xml><?xml version="1.0" encoding="utf-8"?>
-<w:document xmlns:wpc="http://schemas.microsoft.com/office/word/2010/wordprocessingCanvas" xmlns:cx="http://schemas.microsoft.com/office/drawing/2014/chartex" xmlns:cx1="http://schemas.microsoft.com/office/drawing/2015/9/8/chartex" xmlns:cx2="http://schemas.microsoft.com/office/drawing/2015/10/21/chartex" xmlns:cx3="http://schemas.microsoft.com/office/drawing/2016/5/9/chartex" xmlns:cx4="http://schemas.microsoft.com/office/drawing/2016/5/10/chartex" xmlns:cx5="http://schemas.microsoft.com/office/drawing/2016/5/11/chartex" xmlns:cx6="http://schemas.microsoft.com/office/drawing/2016/5/12/chartex" xmlns:cx7="http://schemas.microsoft.com/office/drawing/2016/5/13/chartex" xmlns:cx8="http://schemas.microsoft.com/office/drawing/2016/5/14/chartex" xmlns:mc="http://schemas.openxmlformats.org/markup-compatibility/2006" xmlns:aink="http://schemas.microsoft.com/office/drawing/2016/ink" xmlns:am3d="http://schemas.microsoft.com/office/drawing/2017/model3d" xmlns:o="urn:schemas-microsoft-com:office:office" xmlns:r="http://schemas.openxmlformats.org/officeDocument/2006/relationships" xmlns:m="http://schemas.openxmlformats.org/officeDocument/2006/math" xmlns:v="urn:schemas-microsoft-com:vml" xmlns:wp14="http://schemas.microsoft.com/office/word/2010/wordprocessingDrawing" xmlns:wp="http://schemas.openxmlformats.org/drawingml/2006/wordprocessingDrawing" xmlns:w10="urn:schemas-microsoft-com:office:word" xmlns:w="http://schemas.openxmlformats.org/wordprocessingml/2006/main" xmlns:w14="http://schemas.microsoft.com/office/word/2010/wordml" xmlns:w15="http://schemas.microsoft.com/office/word/2012/wordml" xmlns:w16cex="http://schemas.microsoft.com/office/word/2018/wordml/cex" xmlns:w16cid="http://schemas.microsoft.com/office/word/2016/wordml/cid" xmlns:w16="http://schemas.microsoft.com/office/word/2018/wordml" xmlns:w16se="http://schemas.microsoft.com/office/word/2015/wordml/symex" xmlns:wpg="http://schemas.microsoft.com/office/word/2010/wordprocessingGroup" xmlns:wpi="http://schemas.microsoft.com/office/word/2010/wordprocessingInk" xmlns:wne="http://schemas.microsoft.com/office/word/2006/wordml" xmlns:wps="http://schemas.microsoft.com/office/word/2010/wordprocessingShape" mc:Ignorable="w14 w15 w16se w16cid w16 w16cex wp14">
+<w:document xmlns:wpc="http://schemas.microsoft.com/office/word/2010/wordprocessingCanvas" xmlns:cx="http://schemas.microsoft.com/office/drawing/2014/chartex" xmlns:cx1="http://schemas.microsoft.com/office/drawing/2015/9/8/chartex" xmlns:mc="http://schemas.openxmlformats.org/markup-compatibility/2006" xmlns:o="urn:schemas-microsoft-com:office:office" xmlns:r="http://schemas.openxmlformats.org/officeDocument/2006/relationships" xmlns:m="http://schemas.openxmlformats.org/officeDocument/2006/math" xmlns:v="urn:schemas-microsoft-com:vml" xmlns:wp14="http://schemas.microsoft.com/office/word/2010/wordprocessingDrawing" xmlns:wp="http://schemas.openxmlformats.org/drawingml/2006/wordprocessingDrawing" xmlns:w10="urn:schemas-microsoft-com:office:word" xmlns:w="http://schemas.openxmlformats.org/wordprocessingml/2006/main" xmlns:w14="http://schemas.microsoft.com/office/word/2010/wordml" xmlns:w15="http://schemas.microsoft.com/office/word/2012/wordml" xmlns:w16se="http://schemas.microsoft.com/office/word/2015/wordml/symex" xmlns:wpg="http://schemas.microsoft.com/office/word/2010/wordprocessingGroup" xmlns:wpi="http://schemas.microsoft.com/office/word/2010/wordprocessingInk" xmlns:wne="http://schemas.microsoft.com/office/word/2006/wordml" xmlns:wps="http://schemas.microsoft.com/office/word/2010/wordprocessingShape" mc:Ignorable="w14 w15 w16se wp14">
   <w:body>
     <w:p>
       <w:pPr>
-        <w:pStyle w:val="Ttulo1"/>
+        <w:pStyle w:val="Heading1"/>
       </w:pPr>
       <w:r>
         <w:t>SDD Review Document</w:t>
@@ -13,7 +13,7 @@
     <w:p/>
     <w:p>
       <w:pPr>
-        <w:pStyle w:val="Ttulo2"/>
+        <w:pStyle w:val="Heading2"/>
       </w:pPr>
       <w:r>
         <w:t>Initial Review</w:t>
@@ -21,7 +21,7 @@
     </w:p>
     <w:tbl>
       <w:tblPr>
-        <w:tblStyle w:val="Tablaconcuadrcula"/>
+        <w:tblStyle w:val="TableGrid"/>
         <w:tblW w:w="0" w:type="auto"/>
         <w:tblLook w:val="04A0" w:firstRow="1" w:lastRow="0" w:firstColumn="1" w:lastColumn="0" w:noHBand="0" w:noVBand="1"/>
       </w:tblPr>
@@ -494,7 +494,21 @@
               <w:rPr>
                 <w:sz w:val="16"/>
               </w:rPr>
-              <w:t>Initial Release of Software Detail Design Document for DCM_App SWC.</w:t>
+              <w:t xml:space="preserve">Initial Release of Software Detail Design Document for </w:t>
+            </w:r>
+            <w:proofErr w:type="spellStart"/>
+            <w:r>
+              <w:rPr>
+                <w:sz w:val="16"/>
+              </w:rPr>
+              <w:t>DCM_App</w:t>
+            </w:r>
+            <w:proofErr w:type="spellEnd"/>
+            <w:r>
+              <w:rPr>
+                <w:sz w:val="16"/>
+              </w:rPr>
+              <w:t xml:space="preserve"> SWC.</w:t>
             </w:r>
           </w:p>
         </w:tc>
@@ -518,7 +532,7 @@
     </w:p>
     <w:p>
       <w:pPr>
-        <w:pStyle w:val="Ttulo2"/>
+        <w:pStyle w:val="Heading2"/>
       </w:pPr>
       <w:r>
         <w:t>Second Review</w:t>
@@ -526,7 +540,7 @@
     </w:p>
     <w:tbl>
       <w:tblPr>
-        <w:tblStyle w:val="Tablaconcuadrcula"/>
+        <w:tblStyle w:val="TableGrid"/>
         <w:tblW w:w="0" w:type="auto"/>
         <w:tblLook w:val="04A0" w:firstRow="1" w:lastRow="0" w:firstColumn="1" w:lastColumn="0" w:noHBand="0" w:noVBand="1"/>
       </w:tblPr>
@@ -985,6 +999,511 @@
                 <w:sz w:val="16"/>
               </w:rPr>
               <w:t>Review to solve the open points showed in the first review.</w:t>
+            </w:r>
+          </w:p>
+        </w:tc>
+      </w:tr>
+    </w:tbl>
+    <w:p>
+      <w:pPr>
+        <w:rPr>
+          <w:sz w:val="28"/>
+          <w:szCs w:val="28"/>
+        </w:rPr>
+      </w:pPr>
+    </w:p>
+    <w:p>
+      <w:pPr>
+        <w:rPr>
+          <w:sz w:val="28"/>
+          <w:szCs w:val="28"/>
+        </w:rPr>
+      </w:pPr>
+    </w:p>
+    <w:p>
+      <w:pPr>
+        <w:pStyle w:val="Heading2"/>
+      </w:pPr>
+      <w:r>
+        <w:t>Third</w:t>
+      </w:r>
+      <w:r>
+        <w:t xml:space="preserve"> Review</w:t>
+      </w:r>
+    </w:p>
+    <w:tbl>
+      <w:tblPr>
+        <w:tblStyle w:val="TableGrid"/>
+        <w:tblW w:w="0" w:type="auto"/>
+        <w:tblLook w:val="04A0" w:firstRow="1" w:lastRow="0" w:firstColumn="1" w:lastColumn="0" w:noHBand="0" w:noVBand="1"/>
+      </w:tblPr>
+      <w:tblGrid>
+        <w:gridCol w:w="1838"/>
+        <w:gridCol w:w="4111"/>
+      </w:tblGrid>
+      <w:tr>
+        <w:tc>
+          <w:tcPr>
+            <w:tcW w:w="1838" w:type="dxa"/>
+          </w:tcPr>
+          <w:p>
+            <w:pPr>
+              <w:rPr>
+                <w:b/>
+                <w:bCs/>
+                <w:sz w:val="20"/>
+                <w:szCs w:val="28"/>
+              </w:rPr>
+            </w:pPr>
+            <w:r>
+              <w:rPr>
+                <w:b/>
+                <w:bCs/>
+                <w:sz w:val="20"/>
+                <w:szCs w:val="28"/>
+              </w:rPr>
+              <w:t>Date</w:t>
+            </w:r>
+          </w:p>
+        </w:tc>
+        <w:tc>
+          <w:tcPr>
+            <w:tcW w:w="4111" w:type="dxa"/>
+          </w:tcPr>
+          <w:p>
+            <w:pPr>
+              <w:rPr>
+                <w:sz w:val="16"/>
+              </w:rPr>
+            </w:pPr>
+            <w:r>
+              <w:rPr>
+                <w:sz w:val="16"/>
+              </w:rPr>
+              <w:t>25-03-2021</w:t>
+            </w:r>
+          </w:p>
+        </w:tc>
+      </w:tr>
+      <w:tr>
+        <w:tc>
+          <w:tcPr>
+            <w:tcW w:w="1838" w:type="dxa"/>
+          </w:tcPr>
+          <w:p>
+            <w:pPr>
+              <w:rPr>
+                <w:b/>
+                <w:bCs/>
+                <w:sz w:val="20"/>
+                <w:szCs w:val="28"/>
+              </w:rPr>
+            </w:pPr>
+            <w:r>
+              <w:rPr>
+                <w:b/>
+                <w:bCs/>
+                <w:sz w:val="20"/>
+                <w:szCs w:val="28"/>
+              </w:rPr>
+              <w:t>Effort</w:t>
+            </w:r>
+          </w:p>
+        </w:tc>
+        <w:tc>
+          <w:tcPr>
+            <w:tcW w:w="4111" w:type="dxa"/>
+          </w:tcPr>
+          <w:p>
+            <w:pPr>
+              <w:rPr>
+                <w:sz w:val="16"/>
+              </w:rPr>
+            </w:pPr>
+            <w:r>
+              <w:rPr>
+                <w:sz w:val="16"/>
+              </w:rPr>
+              <w:t>1</w:t>
+            </w:r>
+            <w:r>
+              <w:rPr>
+                <w:sz w:val="16"/>
+              </w:rPr>
+              <w:t xml:space="preserve"> hours</w:t>
+            </w:r>
+          </w:p>
+        </w:tc>
+      </w:tr>
+      <w:tr>
+        <w:tc>
+          <w:tcPr>
+            <w:tcW w:w="1838" w:type="dxa"/>
+          </w:tcPr>
+          <w:p>
+            <w:pPr>
+              <w:rPr>
+                <w:b/>
+                <w:bCs/>
+                <w:sz w:val="20"/>
+                <w:szCs w:val="28"/>
+              </w:rPr>
+            </w:pPr>
+            <w:r>
+              <w:rPr>
+                <w:b/>
+                <w:bCs/>
+                <w:sz w:val="20"/>
+                <w:szCs w:val="28"/>
+              </w:rPr>
+              <w:t>Room/Location</w:t>
+            </w:r>
+          </w:p>
+        </w:tc>
+        <w:tc>
+          <w:tcPr>
+            <w:tcW w:w="4111" w:type="dxa"/>
+          </w:tcPr>
+          <w:p>
+            <w:pPr>
+              <w:rPr>
+                <w:sz w:val="16"/>
+              </w:rPr>
+            </w:pPr>
+            <w:r>
+              <w:rPr>
+                <w:sz w:val="16"/>
+              </w:rPr>
+              <w:t>Google meet</w:t>
+            </w:r>
+          </w:p>
+        </w:tc>
+      </w:tr>
+      <w:tr>
+        <w:tc>
+          <w:tcPr>
+            <w:tcW w:w="1838" w:type="dxa"/>
+          </w:tcPr>
+          <w:p>
+            <w:pPr>
+              <w:rPr>
+                <w:b/>
+                <w:bCs/>
+                <w:sz w:val="20"/>
+                <w:szCs w:val="28"/>
+              </w:rPr>
+            </w:pPr>
+            <w:r>
+              <w:rPr>
+                <w:b/>
+                <w:bCs/>
+                <w:sz w:val="20"/>
+                <w:szCs w:val="28"/>
+              </w:rPr>
+              <w:t>Review Status</w:t>
+            </w:r>
+          </w:p>
+        </w:tc>
+        <w:tc>
+          <w:tcPr>
+            <w:tcW w:w="4111" w:type="dxa"/>
+          </w:tcPr>
+          <w:p>
+            <w:pPr>
+              <w:tabs>
+                <w:tab w:val="left" w:pos="780"/>
+              </w:tabs>
+              <w:rPr>
+                <w:sz w:val="16"/>
+              </w:rPr>
+            </w:pPr>
+            <w:r>
+              <w:rPr>
+                <w:sz w:val="16"/>
+              </w:rPr>
+              <w:t>Closed</w:t>
+            </w:r>
+          </w:p>
+        </w:tc>
+      </w:tr>
+      <w:tr>
+        <w:tc>
+          <w:tcPr>
+            <w:tcW w:w="1838" w:type="dxa"/>
+          </w:tcPr>
+          <w:p>
+            <w:pPr>
+              <w:rPr>
+                <w:b/>
+                <w:bCs/>
+                <w:sz w:val="20"/>
+                <w:szCs w:val="28"/>
+              </w:rPr>
+            </w:pPr>
+            <w:r>
+              <w:rPr>
+                <w:b/>
+                <w:bCs/>
+                <w:sz w:val="20"/>
+                <w:szCs w:val="28"/>
+              </w:rPr>
+              <w:t>Review name</w:t>
+            </w:r>
+          </w:p>
+        </w:tc>
+        <w:tc>
+          <w:tcPr>
+            <w:tcW w:w="4111" w:type="dxa"/>
+          </w:tcPr>
+          <w:p>
+            <w:pPr>
+              <w:rPr>
+                <w:sz w:val="16"/>
+              </w:rPr>
+            </w:pPr>
+            <w:r>
+              <w:rPr>
+                <w:sz w:val="16"/>
+              </w:rPr>
+              <w:t>SDD_</w:t>
+            </w:r>
+            <w:r>
+              <w:rPr>
+                <w:sz w:val="16"/>
+              </w:rPr>
+              <w:t>DCM_App.doc</w:t>
+            </w:r>
+          </w:p>
+        </w:tc>
+      </w:tr>
+      <w:tr>
+        <w:tc>
+          <w:tcPr>
+            <w:tcW w:w="1838" w:type="dxa"/>
+          </w:tcPr>
+          <w:p>
+            <w:pPr>
+              <w:rPr>
+                <w:b/>
+                <w:bCs/>
+                <w:sz w:val="20"/>
+                <w:szCs w:val="28"/>
+              </w:rPr>
+            </w:pPr>
+            <w:r>
+              <w:rPr>
+                <w:b/>
+                <w:bCs/>
+                <w:sz w:val="20"/>
+                <w:szCs w:val="28"/>
+              </w:rPr>
+              <w:t>Method</w:t>
+            </w:r>
+          </w:p>
+        </w:tc>
+        <w:tc>
+          <w:tcPr>
+            <w:tcW w:w="4111" w:type="dxa"/>
+          </w:tcPr>
+          <w:p>
+            <w:pPr>
+              <w:rPr>
+                <w:sz w:val="16"/>
+              </w:rPr>
+            </w:pPr>
+            <w:r>
+              <w:rPr>
+                <w:sz w:val="16"/>
+              </w:rPr>
+              <w:t>WT</w:t>
+            </w:r>
+          </w:p>
+        </w:tc>
+      </w:tr>
+      <w:tr>
+        <w:tc>
+          <w:tcPr>
+            <w:tcW w:w="1838" w:type="dxa"/>
+          </w:tcPr>
+          <w:p>
+            <w:pPr>
+              <w:rPr>
+                <w:b/>
+                <w:bCs/>
+                <w:sz w:val="20"/>
+                <w:szCs w:val="28"/>
+              </w:rPr>
+            </w:pPr>
+            <w:r>
+              <w:rPr>
+                <w:b/>
+                <w:bCs/>
+                <w:sz w:val="20"/>
+                <w:szCs w:val="28"/>
+              </w:rPr>
+              <w:t>Release</w:t>
+            </w:r>
+          </w:p>
+        </w:tc>
+        <w:tc>
+          <w:tcPr>
+            <w:tcW w:w="4111" w:type="dxa"/>
+          </w:tcPr>
+          <w:p>
+            <w:pPr>
+              <w:rPr>
+                <w:sz w:val="16"/>
+              </w:rPr>
+            </w:pPr>
+            <w:r>
+              <w:rPr>
+                <w:sz w:val="16"/>
+              </w:rPr>
+              <w:t>R4</w:t>
+            </w:r>
+          </w:p>
+        </w:tc>
+      </w:tr>
+      <w:tr>
+        <w:tc>
+          <w:tcPr>
+            <w:tcW w:w="1838" w:type="dxa"/>
+          </w:tcPr>
+          <w:p>
+            <w:pPr>
+              <w:rPr>
+                <w:b/>
+                <w:bCs/>
+                <w:sz w:val="20"/>
+                <w:szCs w:val="28"/>
+              </w:rPr>
+            </w:pPr>
+            <w:r>
+              <w:rPr>
+                <w:b/>
+                <w:bCs/>
+                <w:sz w:val="20"/>
+                <w:szCs w:val="28"/>
+              </w:rPr>
+              <w:t>Responsible</w:t>
+            </w:r>
+          </w:p>
+        </w:tc>
+        <w:tc>
+          <w:tcPr>
+            <w:tcW w:w="4111" w:type="dxa"/>
+          </w:tcPr>
+          <w:p>
+            <w:pPr>
+              <w:rPr>
+                <w:sz w:val="16"/>
+              </w:rPr>
+            </w:pPr>
+            <w:r>
+              <w:rPr>
+                <w:sz w:val="16"/>
+              </w:rPr>
+              <w:t>Full Team (Edgar, Yael a</w:t>
+            </w:r>
+            <w:r>
+              <w:rPr>
+                <w:sz w:val="16"/>
+              </w:rPr>
+              <w:t>nd Javier).</w:t>
+            </w:r>
+          </w:p>
+        </w:tc>
+      </w:tr>
+      <w:tr>
+        <w:tc>
+          <w:tcPr>
+            <w:tcW w:w="1838" w:type="dxa"/>
+          </w:tcPr>
+          <w:p>
+            <w:pPr>
+              <w:rPr>
+                <w:b/>
+                <w:bCs/>
+                <w:sz w:val="20"/>
+                <w:szCs w:val="28"/>
+              </w:rPr>
+            </w:pPr>
+            <w:r>
+              <w:rPr>
+                <w:b/>
+                <w:bCs/>
+                <w:sz w:val="20"/>
+                <w:szCs w:val="28"/>
+              </w:rPr>
+              <w:t>Project</w:t>
+            </w:r>
+          </w:p>
+        </w:tc>
+        <w:tc>
+          <w:tcPr>
+            <w:tcW w:w="4111" w:type="dxa"/>
+          </w:tcPr>
+          <w:p>
+            <w:pPr>
+              <w:rPr>
+                <w:sz w:val="16"/>
+              </w:rPr>
+            </w:pPr>
+            <w:r>
+              <w:rPr>
+                <w:sz w:val="16"/>
+              </w:rPr>
+              <w:t>Door Control Module</w:t>
+            </w:r>
+          </w:p>
+        </w:tc>
+      </w:tr>
+      <w:tr>
+        <w:tc>
+          <w:tcPr>
+            <w:tcW w:w="1838" w:type="dxa"/>
+          </w:tcPr>
+          <w:p>
+            <w:pPr>
+              <w:rPr>
+                <w:b/>
+                <w:bCs/>
+                <w:sz w:val="20"/>
+                <w:szCs w:val="28"/>
+              </w:rPr>
+            </w:pPr>
+            <w:r>
+              <w:rPr>
+                <w:b/>
+                <w:bCs/>
+                <w:sz w:val="20"/>
+                <w:szCs w:val="28"/>
+              </w:rPr>
+              <w:t>Reason of Review</w:t>
+            </w:r>
+          </w:p>
+        </w:tc>
+        <w:tc>
+          <w:tcPr>
+            <w:tcW w:w="4111" w:type="dxa"/>
+          </w:tcPr>
+          <w:p>
+            <w:pPr>
+              <w:rPr>
+                <w:sz w:val="16"/>
+              </w:rPr>
+            </w:pPr>
+            <w:r>
+              <w:rPr>
+                <w:sz w:val="16"/>
+              </w:rPr>
+              <w:t xml:space="preserve">Review to </w:t>
+            </w:r>
+            <w:r>
+              <w:rPr>
+                <w:sz w:val="16"/>
+              </w:rPr>
+              <w:t>update the Design after implementation.</w:t>
             </w:r>
           </w:p>
         </w:tc>
@@ -1006,7 +1525,7 @@
     </w:p>
     <w:p>
       <w:pPr>
-        <w:pStyle w:val="Ttulo2"/>
+        <w:pStyle w:val="Heading2"/>
       </w:pPr>
       <w:r>
         <w:lastRenderedPageBreak/>
@@ -1108,8 +1627,30 @@
               <w:rPr>
                 <w:b/>
               </w:rPr>
-              <w:t>Classification  (E)rror/Risk  / (R)emark</w:t>
-            </w:r>
+              <w:t>Classification  (E)</w:t>
+            </w:r>
+            <w:proofErr w:type="spellStart"/>
+            <w:r>
+              <w:rPr>
+                <w:b/>
+              </w:rPr>
+              <w:t>rror</w:t>
+            </w:r>
+            <w:proofErr w:type="spellEnd"/>
+            <w:r>
+              <w:rPr>
+                <w:b/>
+              </w:rPr>
+              <w:t>/Risk  / (R)</w:t>
+            </w:r>
+            <w:proofErr w:type="spellStart"/>
+            <w:r>
+              <w:rPr>
+                <w:b/>
+              </w:rPr>
+              <w:t>emark</w:t>
+            </w:r>
+            <w:proofErr w:type="spellEnd"/>
           </w:p>
         </w:tc>
         <w:tc>
@@ -1183,7 +1724,15 @@
             <w:shd w:val="clear" w:color="auto" w:fill="auto"/>
           </w:tcPr>
           <w:p>
-            <w:r>
+            <w:pPr>
+              <w:rPr>
+                <w:szCs w:val="16"/>
+              </w:rPr>
+            </w:pPr>
+            <w:r>
+              <w:rPr>
+                <w:szCs w:val="16"/>
+              </w:rPr>
               <w:t>Fix Use Case diagram</w:t>
             </w:r>
           </w:p>
@@ -1247,7 +1796,15 @@
             <w:shd w:val="clear" w:color="auto" w:fill="auto"/>
           </w:tcPr>
           <w:p>
-            <w:r>
+            <w:pPr>
+              <w:rPr>
+                <w:szCs w:val="16"/>
+              </w:rPr>
+            </w:pPr>
+            <w:r>
+              <w:rPr>
+                <w:szCs w:val="16"/>
+              </w:rPr>
               <w:t>Improve Line position on SWC Decomposition</w:t>
             </w:r>
           </w:p>
@@ -1315,10 +1872,24 @@
               <w:autoSpaceDE w:val="0"/>
               <w:autoSpaceDN w:val="0"/>
               <w:adjustRightInd w:val="0"/>
-            </w:pPr>
-            <w:r>
-              <w:t>Add initialize CAN callback to the DCM_App_Init</w:t>
-            </w:r>
+              <w:rPr>
+                <w:szCs w:val="16"/>
+              </w:rPr>
+            </w:pPr>
+            <w:r>
+              <w:rPr>
+                <w:szCs w:val="16"/>
+              </w:rPr>
+              <w:t xml:space="preserve">Add initialize CAN callback to the </w:t>
+            </w:r>
+            <w:proofErr w:type="spellStart"/>
+            <w:r>
+              <w:rPr>
+                <w:szCs w:val="16"/>
+              </w:rPr>
+              <w:t>DCM_App_Init</w:t>
+            </w:r>
+            <w:proofErr w:type="spellEnd"/>
           </w:p>
         </w:tc>
         <w:tc>
@@ -1387,11 +1958,29 @@
           <w:p>
             <w:pPr>
               <w:rPr>
+                <w:szCs w:val="16"/>
                 <w:u w:val="single"/>
               </w:rPr>
             </w:pPr>
             <w:r>
-              <w:t>Consider extra  button inputs for Manual Control activity (driver button), also add comment on the missing information.</w:t>
+              <w:rPr>
+                <w:szCs w:val="16"/>
+              </w:rPr>
+              <w:t xml:space="preserve">Consider </w:t>
+            </w:r>
+            <w:bookmarkStart w:id="0" w:name="_GoBack"/>
+            <w:bookmarkEnd w:id="0"/>
+            <w:r>
+              <w:rPr>
+                <w:szCs w:val="16"/>
+              </w:rPr>
+              <w:t>extra button</w:t>
+            </w:r>
+            <w:r>
+              <w:rPr>
+                <w:szCs w:val="16"/>
+              </w:rPr>
+              <w:t xml:space="preserve"> inputs for Manual Control activity (driver button), also add comment on the missing information.</w:t>
             </w:r>
           </w:p>
         </w:tc>
@@ -1457,17 +2046,31 @@
             <w:pPr>
               <w:rPr>
                 <w:rFonts w:cs="Arial"/>
-                <w:sz w:val="24"/>
-                <w:szCs w:val="24"/>
+                <w:szCs w:val="16"/>
               </w:rPr>
             </w:pPr>
             <w:r>
               <w:rPr>
                 <w:rFonts w:cs="Arial"/>
-                <w:sz w:val="24"/>
-                <w:szCs w:val="24"/>
-              </w:rPr>
-              <w:t>Add callback to trigger Test_CMD function</w:t>
+                <w:szCs w:val="16"/>
+              </w:rPr>
+              <w:t xml:space="preserve">Add callback to trigger </w:t>
+            </w:r>
+            <w:proofErr w:type="spellStart"/>
+            <w:r>
+              <w:rPr>
+                <w:rFonts w:cs="Arial"/>
+                <w:szCs w:val="16"/>
+              </w:rPr>
+              <w:t>Test_CMD</w:t>
+            </w:r>
+            <w:proofErr w:type="spellEnd"/>
+            <w:r>
+              <w:rPr>
+                <w:rFonts w:cs="Arial"/>
+                <w:szCs w:val="16"/>
+              </w:rPr>
+              <w:t xml:space="preserve"> function</w:t>
             </w:r>
           </w:p>
         </w:tc>
@@ -1530,8 +2133,30 @@
             <w:shd w:val="clear" w:color="auto" w:fill="auto"/>
           </w:tcPr>
           <w:p>
-            <w:r>
-              <w:t>Update all activities for Cancel_Window.</w:t>
+            <w:pPr>
+              <w:rPr>
+                <w:szCs w:val="16"/>
+              </w:rPr>
+            </w:pPr>
+            <w:r>
+              <w:rPr>
+                <w:szCs w:val="16"/>
+              </w:rPr>
+              <w:t xml:space="preserve">Update all activities for </w:t>
+            </w:r>
+            <w:proofErr w:type="spellStart"/>
+            <w:r>
+              <w:rPr>
+                <w:szCs w:val="16"/>
+              </w:rPr>
+              <w:t>Cancel_Window</w:t>
+            </w:r>
+            <w:proofErr w:type="spellEnd"/>
+            <w:r>
+              <w:rPr>
+                <w:szCs w:val="16"/>
+              </w:rPr>
+              <w:t>.</w:t>
             </w:r>
           </w:p>
         </w:tc>
@@ -1594,7 +2219,7 @@
     </w:p>
     <w:p>
       <w:pPr>
-        <w:pStyle w:val="Ttulo2"/>
+        <w:pStyle w:val="Heading2"/>
       </w:pPr>
       <w:r>
         <w:lastRenderedPageBreak/>
@@ -1603,7 +2228,7 @@
     </w:p>
     <w:tbl>
       <w:tblPr>
-        <w:tblStyle w:val="Tablaconcuadrcula"/>
+        <w:tblStyle w:val="TableGrid"/>
         <w:tblW w:w="13599" w:type="dxa"/>
         <w:tblLayout w:type="fixed"/>
         <w:tblLook w:val="04A0" w:firstRow="1" w:lastRow="0" w:firstColumn="1" w:lastColumn="0" w:noHBand="0" w:noVBand="1"/>
@@ -1700,10 +2325,26 @@
           </w:tcPr>
           <w:p>
             <w:r>
-              <w:t xml:space="preserve"> Does the design comply to the SW architecture? </w:t>
-            </w:r>
-            <w:r>
-              <w:t>(interfaces, scheduling...)</w:t>
+              <w:t xml:space="preserve"> Does the design comply </w:t>
+            </w:r>
+            <w:proofErr w:type="gramStart"/>
+            <w:r>
+              <w:t>to</w:t>
+            </w:r>
+            <w:proofErr w:type="gramEnd"/>
+            <w:r>
+              <w:t xml:space="preserve"> the SW architecture? </w:t>
+            </w:r>
+            <w:r>
+              <w:t>(</w:t>
+            </w:r>
+            <w:proofErr w:type="gramStart"/>
+            <w:r>
+              <w:t>interfaces</w:t>
+            </w:r>
+            <w:proofErr w:type="gramEnd"/>
+            <w:r>
+              <w:t>, scheduling...)</w:t>
             </w:r>
           </w:p>
         </w:tc>
@@ -1759,9 +2400,11 @@
             <w:r>
               <w:t xml:space="preserve"> Are all requirements allocated to </w:t>
             </w:r>
+            <w:proofErr w:type="spellStart"/>
             <w:r>
               <w:t>Desing</w:t>
             </w:r>
+            <w:proofErr w:type="spellEnd"/>
             <w:r>
               <w:t xml:space="preserve"> elements?</w:t>
             </w:r>
@@ -1946,7 +2589,15 @@
           </w:p>
           <w:p>
             <w:r>
-              <w:t>(if a method is provided for read and write operations on the same pubilc data, the data has to be private)</w:t>
+              <w:t xml:space="preserve">(if a method is provided for read and write operations on the same </w:t>
+            </w:r>
+            <w:proofErr w:type="spellStart"/>
+            <w:r>
+              <w:t>pubilc</w:t>
+            </w:r>
+            <w:proofErr w:type="spellEnd"/>
+            <w:r>
+              <w:t xml:space="preserve"> data, the data has to be private)</w:t>
             </w:r>
           </w:p>
         </w:tc>
@@ -2054,12 +2705,28 @@
           </w:tcPr>
           <w:p>
             <w:r>
-              <w:t xml:space="preserve"> Is the mechanism to initialise the functionality (when needed) described?</w:t>
-            </w:r>
-          </w:p>
-          <w:p>
-            <w:r>
-              <w:t>(eg: function calls, data acquisition …)</w:t>
+              <w:t xml:space="preserve"> Is the mechanism to </w:t>
+            </w:r>
+            <w:proofErr w:type="spellStart"/>
+            <w:r>
+              <w:t>initialise</w:t>
+            </w:r>
+            <w:proofErr w:type="spellEnd"/>
+            <w:r>
+              <w:t xml:space="preserve"> the functionality (when needed) described?</w:t>
+            </w:r>
+          </w:p>
+          <w:p>
+            <w:r>
+              <w:t>(</w:t>
+            </w:r>
+            <w:proofErr w:type="spellStart"/>
+            <w:r>
+              <w:t>eg</w:t>
+            </w:r>
+            <w:proofErr w:type="spellEnd"/>
+            <w:r>
+              <w:t>: function calls, data acquisition …)</w:t>
             </w:r>
           </w:p>
         </w:tc>
@@ -2281,13 +2948,37 @@
           </w:tcPr>
           <w:p>
             <w:r>
-              <w:t xml:space="preserve"> Is the event memorization (ex: flag) consumed at the end of  each reccurence of a state machine?</w:t>
+              <w:t xml:space="preserve"> Is the event memorization (ex: flag) consumed at the end </w:t>
+            </w:r>
+            <w:proofErr w:type="gramStart"/>
+            <w:r>
+              <w:t>of  each</w:t>
+            </w:r>
+            <w:proofErr w:type="gramEnd"/>
+            <w:r>
+              <w:t xml:space="preserve"> </w:t>
+            </w:r>
+            <w:proofErr w:type="spellStart"/>
+            <w:r>
+              <w:t>reccurence</w:t>
+            </w:r>
+            <w:proofErr w:type="spellEnd"/>
+            <w:r>
+              <w:t xml:space="preserve"> of a state machine?</w:t>
             </w:r>
           </w:p>
           <w:p>
             <w:r>
               <w:lastRenderedPageBreak/>
-              <w:t>Otherwise, the risk is to use an obsolete event (ex: event memorization consumption conditionned by a state transition).</w:t>
+              <w:t xml:space="preserve">Otherwise, the risk is to use an obsolete event (ex: event memorization consumption </w:t>
+            </w:r>
+            <w:proofErr w:type="spellStart"/>
+            <w:r>
+              <w:t>conditionned</w:t>
+            </w:r>
+            <w:proofErr w:type="spellEnd"/>
+            <w:r>
+              <w:t xml:space="preserve"> by a state transition).</w:t>
             </w:r>
           </w:p>
         </w:tc>
@@ -2342,7 +3033,15 @@
           </w:tcPr>
           <w:p>
             <w:r>
-              <w:t xml:space="preserve"> In case of asynchronous reception of the same event by several objects (ex: state machine, C function called periodicly…), has each object its own memorization mechanism (ex: separate flags).</w:t>
+              <w:t xml:space="preserve"> In case of asynchronous reception of the same event by several objects (ex: state machine, C function called </w:t>
+            </w:r>
+            <w:proofErr w:type="spellStart"/>
+            <w:r>
+              <w:t>periodicly</w:t>
+            </w:r>
+            <w:proofErr w:type="spellEnd"/>
+            <w:r>
+              <w:t>…), has each object its own memorization mechanism (ex: separate flags).</w:t>
             </w:r>
           </w:p>
         </w:tc>
@@ -2397,7 +3096,7 @@
 </file>
 
 <file path=word/numbering.xml><?xml version="1.0" encoding="utf-8"?>
-<w:numbering xmlns:wpc="http://schemas.microsoft.com/office/word/2010/wordprocessingCanvas" xmlns:cx="http://schemas.microsoft.com/office/drawing/2014/chartex" xmlns:cx1="http://schemas.microsoft.com/office/drawing/2015/9/8/chartex" xmlns:cx2="http://schemas.microsoft.com/office/drawing/2015/10/21/chartex" xmlns:cx3="http://schemas.microsoft.com/office/drawing/2016/5/9/chartex" xmlns:cx4="http://schemas.microsoft.com/office/drawing/2016/5/10/chartex" xmlns:cx5="http://schemas.microsoft.com/office/drawing/2016/5/11/chartex" xmlns:cx6="http://schemas.microsoft.com/office/drawing/2016/5/12/chartex" xmlns:cx7="http://schemas.microsoft.com/office/drawing/2016/5/13/chartex" xmlns:cx8="http://schemas.microsoft.com/office/drawing/2016/5/14/chartex" xmlns:mc="http://schemas.openxmlformats.org/markup-compatibility/2006" xmlns:aink="http://schemas.microsoft.com/office/drawing/2016/ink" xmlns:am3d="http://schemas.microsoft.com/office/drawing/2017/model3d" xmlns:o="urn:schemas-microsoft-com:office:office" xmlns:r="http://schemas.openxmlformats.org/officeDocument/2006/relationships" xmlns:m="http://schemas.openxmlformats.org/officeDocument/2006/math" xmlns:v="urn:schemas-microsoft-com:vml" xmlns:wp14="http://schemas.microsoft.com/office/word/2010/wordprocessingDrawing" xmlns:wp="http://schemas.openxmlformats.org/drawingml/2006/wordprocessingDrawing" xmlns:w10="urn:schemas-microsoft-com:office:word" xmlns:w="http://schemas.openxmlformats.org/wordprocessingml/2006/main" xmlns:w14="http://schemas.microsoft.com/office/word/2010/wordml" xmlns:w15="http://schemas.microsoft.com/office/word/2012/wordml" xmlns:w16cex="http://schemas.microsoft.com/office/word/2018/wordml/cex" xmlns:w16cid="http://schemas.microsoft.com/office/word/2016/wordml/cid" xmlns:w16="http://schemas.microsoft.com/office/word/2018/wordml" xmlns:w16se="http://schemas.microsoft.com/office/word/2015/wordml/symex" xmlns:wpg="http://schemas.microsoft.com/office/word/2010/wordprocessingGroup" xmlns:wpi="http://schemas.microsoft.com/office/word/2010/wordprocessingInk" xmlns:wne="http://schemas.microsoft.com/office/word/2006/wordml" xmlns:wps="http://schemas.microsoft.com/office/word/2010/wordprocessingShape" mc:Ignorable="w14 w15 w16se w16cid w16 w16cex wp14">
+<w:numbering xmlns:wpc="http://schemas.microsoft.com/office/word/2010/wordprocessingCanvas" xmlns:cx="http://schemas.microsoft.com/office/drawing/2014/chartex" xmlns:cx1="http://schemas.microsoft.com/office/drawing/2015/9/8/chartex" xmlns:mc="http://schemas.openxmlformats.org/markup-compatibility/2006" xmlns:o="urn:schemas-microsoft-com:office:office" xmlns:r="http://schemas.openxmlformats.org/officeDocument/2006/relationships" xmlns:m="http://schemas.openxmlformats.org/officeDocument/2006/math" xmlns:v="urn:schemas-microsoft-com:vml" xmlns:wp14="http://schemas.microsoft.com/office/word/2010/wordprocessingDrawing" xmlns:wp="http://schemas.openxmlformats.org/drawingml/2006/wordprocessingDrawing" xmlns:w10="urn:schemas-microsoft-com:office:word" xmlns:w="http://schemas.openxmlformats.org/wordprocessingml/2006/main" xmlns:w14="http://schemas.microsoft.com/office/word/2010/wordml" xmlns:w15="http://schemas.microsoft.com/office/word/2012/wordml" xmlns:w16se="http://schemas.microsoft.com/office/word/2015/wordml/symex" xmlns:wpg="http://schemas.microsoft.com/office/word/2010/wordprocessingGroup" xmlns:wpi="http://schemas.microsoft.com/office/word/2010/wordprocessingInk" xmlns:wne="http://schemas.microsoft.com/office/word/2006/wordml" xmlns:wps="http://schemas.microsoft.com/office/word/2010/wordprocessingShape" mc:Ignorable="w14 w15 w16se wp14">
   <w:abstractNum w:abstractNumId="0" w15:restartNumberingAfterBreak="0">
     <w:nsid w:val="0CE42CAC"/>
     <w:multiLevelType w:val="multilevel"/>
@@ -2554,7 +3253,7 @@
 </file>
 
 <file path=word/styles.xml><?xml version="1.0" encoding="utf-8"?>
-<w:styles xmlns:mc="http://schemas.openxmlformats.org/markup-compatibility/2006" xmlns:r="http://schemas.openxmlformats.org/officeDocument/2006/relationships" xmlns:w="http://schemas.openxmlformats.org/wordprocessingml/2006/main" xmlns:w14="http://schemas.microsoft.com/office/word/2010/wordml" xmlns:w15="http://schemas.microsoft.com/office/word/2012/wordml" xmlns:w16cex="http://schemas.microsoft.com/office/word/2018/wordml/cex" xmlns:w16cid="http://schemas.microsoft.com/office/word/2016/wordml/cid" xmlns:w16="http://schemas.microsoft.com/office/word/2018/wordml" xmlns:w16se="http://schemas.microsoft.com/office/word/2015/wordml/symex" mc:Ignorable="w14 w15 w16se w16cid w16 w16cex">
+<w:styles xmlns:mc="http://schemas.openxmlformats.org/markup-compatibility/2006" xmlns:r="http://schemas.openxmlformats.org/officeDocument/2006/relationships" xmlns:w="http://schemas.openxmlformats.org/wordprocessingml/2006/main" xmlns:w14="http://schemas.microsoft.com/office/word/2010/wordml" xmlns:w15="http://schemas.microsoft.com/office/word/2012/wordml" xmlns:w16se="http://schemas.microsoft.com/office/word/2015/wordml/symex" mc:Ignorable="w14 w15 w16se">
   <w:docDefaults>
     <w:rPrDefault>
       <w:rPr>
@@ -2570,7 +3269,7 @@
       </w:pPr>
     </w:pPrDefault>
   </w:docDefaults>
-  <w:latentStyles w:defLockedState="0" w:defUIPriority="99" w:defSemiHidden="0" w:defUnhideWhenUsed="0" w:defQFormat="0" w:count="376">
+  <w:latentStyles w:defLockedState="0" w:defUIPriority="99" w:defSemiHidden="0" w:defUnhideWhenUsed="0" w:defQFormat="0" w:count="371">
     <w:lsdException w:name="Normal" w:uiPriority="0" w:qFormat="1"/>
     <w:lsdException w:name="heading 1" w:uiPriority="9" w:qFormat="1"/>
     <w:lsdException w:name="heading 2" w:semiHidden="1" w:uiPriority="9" w:unhideWhenUsed="1" w:qFormat="1"/>
@@ -2942,21 +3641,16 @@
     <w:lsdException w:name="List Table 5 Dark Accent 6" w:uiPriority="50"/>
     <w:lsdException w:name="List Table 6 Colorful Accent 6" w:uiPriority="51"/>
     <w:lsdException w:name="List Table 7 Colorful Accent 6" w:uiPriority="52"/>
-    <w:lsdException w:name="Mention" w:semiHidden="1" w:unhideWhenUsed="1"/>
-    <w:lsdException w:name="Smart Hyperlink" w:semiHidden="1" w:unhideWhenUsed="1"/>
-    <w:lsdException w:name="Hashtag" w:semiHidden="1" w:unhideWhenUsed="1"/>
-    <w:lsdException w:name="Unresolved Mention" w:semiHidden="1" w:unhideWhenUsed="1"/>
-    <w:lsdException w:name="Smart Link" w:semiHidden="1" w:unhideWhenUsed="1"/>
   </w:latentStyles>
   <w:style w:type="paragraph" w:default="1" w:styleId="Normal">
     <w:name w:val="Normal"/>
     <w:qFormat/>
   </w:style>
-  <w:style w:type="paragraph" w:styleId="Ttulo1">
+  <w:style w:type="paragraph" w:styleId="Heading1">
     <w:name w:val="heading 1"/>
     <w:basedOn w:val="Normal"/>
     <w:next w:val="Normal"/>
-    <w:link w:val="Ttulo1Car"/>
+    <w:link w:val="Heading1Char"/>
     <w:uiPriority w:val="9"/>
     <w:qFormat/>
     <w:rsid w:val="00FC2CB6"/>
@@ -2973,11 +3667,11 @@
       <w:szCs w:val="32"/>
     </w:rPr>
   </w:style>
-  <w:style w:type="paragraph" w:styleId="Ttulo2">
+  <w:style w:type="paragraph" w:styleId="Heading2">
     <w:name w:val="heading 2"/>
     <w:basedOn w:val="Normal"/>
     <w:next w:val="Normal"/>
-    <w:link w:val="Ttulo2Car"/>
+    <w:link w:val="Heading2Char"/>
     <w:uiPriority w:val="9"/>
     <w:unhideWhenUsed/>
     <w:qFormat/>
@@ -2995,13 +3689,13 @@
       <w:szCs w:val="26"/>
     </w:rPr>
   </w:style>
-  <w:style w:type="character" w:default="1" w:styleId="Fuentedeprrafopredeter">
+  <w:style w:type="character" w:default="1" w:styleId="DefaultParagraphFont">
     <w:name w:val="Default Paragraph Font"/>
     <w:uiPriority w:val="1"/>
     <w:semiHidden/>
     <w:unhideWhenUsed/>
   </w:style>
-  <w:style w:type="table" w:default="1" w:styleId="Tablanormal">
+  <w:style w:type="table" w:default="1" w:styleId="TableNormal">
     <w:name w:val="Normal Table"/>
     <w:uiPriority w:val="99"/>
     <w:semiHidden/>
@@ -3016,16 +3710,16 @@
       </w:tblCellMar>
     </w:tblPr>
   </w:style>
-  <w:style w:type="numbering" w:default="1" w:styleId="Sinlista">
+  <w:style w:type="numbering" w:default="1" w:styleId="NoList">
     <w:name w:val="No List"/>
     <w:uiPriority w:val="99"/>
     <w:semiHidden/>
     <w:unhideWhenUsed/>
   </w:style>
-  <w:style w:type="paragraph" w:styleId="Textodeglobo">
+  <w:style w:type="paragraph" w:styleId="BalloonText">
     <w:name w:val="Balloon Text"/>
     <w:basedOn w:val="Normal"/>
-    <w:link w:val="TextodegloboCar"/>
+    <w:link w:val="BalloonTextChar"/>
     <w:uiPriority w:val="99"/>
     <w:semiHidden/>
     <w:unhideWhenUsed/>
@@ -3039,10 +3733,10 @@
       <w:szCs w:val="18"/>
     </w:rPr>
   </w:style>
-  <w:style w:type="character" w:customStyle="1" w:styleId="TextodegloboCar">
-    <w:name w:val="Texto de globo Car"/>
-    <w:basedOn w:val="Fuentedeprrafopredeter"/>
-    <w:link w:val="Textodeglobo"/>
+  <w:style w:type="character" w:customStyle="1" w:styleId="BalloonTextChar">
+    <w:name w:val="Balloon Text Char"/>
+    <w:basedOn w:val="DefaultParagraphFont"/>
+    <w:link w:val="BalloonText"/>
     <w:uiPriority w:val="99"/>
     <w:semiHidden/>
     <w:rsid w:val="0006008D"/>
@@ -3052,9 +3746,9 @@
       <w:szCs w:val="18"/>
     </w:rPr>
   </w:style>
-  <w:style w:type="table" w:styleId="Tablaconcuadrcula">
+  <w:style w:type="table" w:styleId="TableGrid">
     <w:name w:val="Table Grid"/>
-    <w:basedOn w:val="Tablanormal"/>
+    <w:basedOn w:val="TableNormal"/>
     <w:uiPriority w:val="39"/>
     <w:rsid w:val="0006008D"/>
     <w:pPr>
@@ -3087,10 +3781,10 @@
       <w:lang w:val="de-DE"/>
     </w:rPr>
   </w:style>
-  <w:style w:type="character" w:customStyle="1" w:styleId="Ttulo1Car">
-    <w:name w:val="Título 1 Car"/>
-    <w:basedOn w:val="Fuentedeprrafopredeter"/>
-    <w:link w:val="Ttulo1"/>
+  <w:style w:type="character" w:customStyle="1" w:styleId="Heading1Char">
+    <w:name w:val="Heading 1 Char"/>
+    <w:basedOn w:val="DefaultParagraphFont"/>
+    <w:link w:val="Heading1"/>
     <w:uiPriority w:val="9"/>
     <w:rsid w:val="00FC2CB6"/>
     <w:rPr>
@@ -3100,10 +3794,10 @@
       <w:szCs w:val="32"/>
     </w:rPr>
   </w:style>
-  <w:style w:type="character" w:customStyle="1" w:styleId="Ttulo2Car">
-    <w:name w:val="Título 2 Car"/>
-    <w:basedOn w:val="Fuentedeprrafopredeter"/>
-    <w:link w:val="Ttulo2"/>
+  <w:style w:type="character" w:customStyle="1" w:styleId="Heading2Char">
+    <w:name w:val="Heading 2 Char"/>
+    <w:basedOn w:val="DefaultParagraphFont"/>
+    <w:link w:val="Heading2"/>
     <w:uiPriority w:val="9"/>
     <w:rsid w:val="00FC2CB6"/>
     <w:rPr>
@@ -3378,9 +4072,12 @@
 </file>
 
 <file path=customXml/item1.xml><?xml version="1.0" encoding="utf-8"?>
-<p:properties xmlns:p="http://schemas.microsoft.com/office/2006/metadata/properties" xmlns:xsi="http://www.w3.org/2001/XMLSchema-instance" xmlns:pc="http://schemas.microsoft.com/office/infopath/2007/PartnerControls">
-  <documentManagement/>
-</p:properties>
+<?mso-contentType ?>
+<FormTemplates xmlns="http://schemas.microsoft.com/sharepoint/v3/contenttype/forms">
+  <Display>DocumentLibraryForm</Display>
+  <Edit>DocumentLibraryForm</Edit>
+  <New>DocumentLibraryForm</New>
+</FormTemplates>
 </file>
 
 <file path=customXml/item2.xml><?xml version="1.0" encoding="utf-8"?>
@@ -3601,19 +4298,15 @@
 </file>
 
 <file path=customXml/item3.xml><?xml version="1.0" encoding="utf-8"?>
-<?mso-contentType ?>
-<FormTemplates xmlns="http://schemas.microsoft.com/sharepoint/v3/contenttype/forms">
-  <Display>DocumentLibraryForm</Display>
-  <Edit>DocumentLibraryForm</Edit>
-  <New>DocumentLibraryForm</New>
-</FormTemplates>
+<p:properties xmlns:p="http://schemas.microsoft.com/office/2006/metadata/properties" xmlns:xsi="http://www.w3.org/2001/XMLSchema-instance" xmlns:pc="http://schemas.microsoft.com/office/infopath/2007/PartnerControls">
+  <documentManagement/>
+</p:properties>
 </file>
 
 <file path=customXml/itemProps1.xml><?xml version="1.0" encoding="utf-8"?>
-<ds:datastoreItem xmlns:ds="http://schemas.openxmlformats.org/officeDocument/2006/customXml" ds:itemID="{AF34AAA8-523C-405C-854C-FD411D9CFB1C}">
+<ds:datastoreItem xmlns:ds="http://schemas.openxmlformats.org/officeDocument/2006/customXml" ds:itemID="{F875734A-3646-4DA6-9BAB-BA7B49CB8D40}">
   <ds:schemaRefs>
-    <ds:schemaRef ds:uri="http://schemas.microsoft.com/office/2006/metadata/properties"/>
-    <ds:schemaRef ds:uri="http://schemas.microsoft.com/office/infopath/2007/PartnerControls"/>
+    <ds:schemaRef ds:uri="http://schemas.microsoft.com/sharepoint/v3/contenttype/forms"/>
   </ds:schemaRefs>
 </ds:datastoreItem>
 </file>
@@ -3638,9 +4331,10 @@
 </file>
 
 <file path=customXml/itemProps3.xml><?xml version="1.0" encoding="utf-8"?>
-<ds:datastoreItem xmlns:ds="http://schemas.openxmlformats.org/officeDocument/2006/customXml" ds:itemID="{F875734A-3646-4DA6-9BAB-BA7B49CB8D40}">
+<ds:datastoreItem xmlns:ds="http://schemas.openxmlformats.org/officeDocument/2006/customXml" ds:itemID="{AF34AAA8-523C-405C-854C-FD411D9CFB1C}">
   <ds:schemaRefs>
-    <ds:schemaRef ds:uri="http://schemas.microsoft.com/sharepoint/v3/contenttype/forms"/>
+    <ds:schemaRef ds:uri="http://schemas.microsoft.com/office/2006/metadata/properties"/>
+    <ds:schemaRef ds:uri="http://schemas.microsoft.com/office/infopath/2007/PartnerControls"/>
   </ds:schemaRefs>
 </ds:datastoreItem>
 </file>
</xml_diff>